<commit_message>
Update der Umfrage I
</commit_message>
<xml_diff>
--- a/documents/marketing/Umfrage.docx
+++ b/documents/marketing/Umfrage.docx
@@ -32,90 +32,6 @@
         <w:rPr>
           <w:b/>
         </w:rPr>
-        <w:t>Statistikangaben</w:t>
-      </w:r>
-    </w:p>
-    <w:p>
-      <w:pPr>
-        <w:pStyle w:val="Listenabsatz"/>
-        <w:numPr>
-          <w:ilvl w:val="0"/>
-          <w:numId w:val="2"/>
-        </w:numPr>
-      </w:pPr>
-      <w:r>
-        <w:t>Geschlecht (männlich/weiblich)</w:t>
-      </w:r>
-    </w:p>
-    <w:p>
-      <w:pPr>
-        <w:pStyle w:val="Listenabsatz"/>
-        <w:numPr>
-          <w:ilvl w:val="0"/>
-          <w:numId w:val="2"/>
-        </w:numPr>
-      </w:pPr>
-      <w:r>
-        <w:t>Altersgruppe (&lt;18, 18-25, 25-30, &gt;30)</w:t>
-      </w:r>
-    </w:p>
-    <w:p>
-      <w:pPr>
-        <w:pStyle w:val="Listenabsatz"/>
-        <w:numPr>
-          <w:ilvl w:val="0"/>
-          <w:numId w:val="2"/>
-        </w:numPr>
-      </w:pPr>
-      <w:r>
-        <w:t>Tätigkeit (Schüler/Student/Berufstätig)</w:t>
-      </w:r>
-    </w:p>
-    <w:p>
-      <w:pPr>
-        <w:pStyle w:val="Listenabsatz"/>
-        <w:numPr>
-          <w:ilvl w:val="0"/>
-          <w:numId w:val="2"/>
-        </w:numPr>
-      </w:pPr>
-      <w:r>
-        <w:t>Wohnort (Stuttgart – Stadtteile - / Sonstige)</w:t>
-      </w:r>
-    </w:p>
-    <w:p>
-      <w:pPr>
-        <w:pStyle w:val="Listenabsatz"/>
-        <w:numPr>
-          <w:ilvl w:val="0"/>
-          <w:numId w:val="2"/>
-        </w:numPr>
-      </w:pPr>
-      <w:r>
-        <w:t>Mobilität (</w:t>
-      </w:r>
-      <w:r>
-        <w:t>Fuß/</w:t>
-      </w:r>
-      <w:r>
-        <w:t>Auto/Öffentliche)</w:t>
-      </w:r>
-    </w:p>
-    <w:p>
-      <w:pPr>
-        <w:pStyle w:val="Listenabsatz"/>
-        <w:numPr>
-          <w:ilvl w:val="0"/>
-          <w:numId w:val="1"/>
-        </w:numPr>
-        <w:rPr>
-          <w:b/>
-        </w:rPr>
-      </w:pPr>
-      <w:r>
-        <w:rPr>
-          <w:b/>
-        </w:rPr>
         <w:t xml:space="preserve">Allgemeines </w:t>
       </w:r>
       <w:r>
@@ -587,9 +503,23 @@
         </w:numPr>
       </w:pPr>
       <w:r>
-        <w:lastRenderedPageBreak/>
         <w:t>&gt;120 min</w:t>
       </w:r>
+    </w:p>
+    <w:p>
+      <w:pPr>
+        <w:ind w:left="1080"/>
+      </w:pPr>
+    </w:p>
+    <w:p>
+      <w:pPr>
+        <w:ind w:left="1080"/>
+      </w:pPr>
+    </w:p>
+    <w:p>
+      <w:pPr>
+        <w:ind w:left="1080"/>
+      </w:pPr>
     </w:p>
     <w:p>
       <w:pPr>
@@ -606,6 +536,7 @@
         <w:rPr>
           <w:b/>
         </w:rPr>
+        <w:lastRenderedPageBreak/>
         <w:t xml:space="preserve">Happy Hour </w:t>
       </w:r>
     </w:p>
@@ -1047,13 +978,7 @@
         </w:numPr>
       </w:pPr>
       <w:r>
-        <w:t xml:space="preserve">Würdet ihr eine Happy Hour Route </w:t>
-      </w:r>
-      <w:r>
-        <w:t>selber erstellen</w:t>
-      </w:r>
-      <w:r>
-        <w:t xml:space="preserve">, die euch zu verschiedenen Locations mit Happy </w:t>
+        <w:t xml:space="preserve">Würdet ihr eine Happy Hour Route selber erstellen, die euch zu verschiedenen Locations mit Happy </w:t>
       </w:r>
       <w:proofErr w:type="spellStart"/>
       <w:r>
@@ -1105,8 +1030,6 @@
           <w:b/>
         </w:rPr>
       </w:pPr>
-      <w:bookmarkStart w:id="0" w:name="_GoBack"/>
-      <w:bookmarkEnd w:id="0"/>
       <w:r>
         <w:rPr>
           <w:b/>
@@ -1171,19 +1094,19 @@
         </w:numPr>
       </w:pPr>
       <w:r>
+        <w:t>Speise/Getränkekarte</w:t>
+      </w:r>
+    </w:p>
+    <w:p>
+      <w:pPr>
+        <w:pStyle w:val="Listenabsatz"/>
+        <w:numPr>
+          <w:ilvl w:val="1"/>
+          <w:numId w:val="3"/>
+        </w:numPr>
+      </w:pPr>
+      <w:r>
         <w:lastRenderedPageBreak/>
-        <w:t>Speise/Getränkekarte</w:t>
-      </w:r>
-    </w:p>
-    <w:p>
-      <w:pPr>
-        <w:pStyle w:val="Listenabsatz"/>
-        <w:numPr>
-          <w:ilvl w:val="1"/>
-          <w:numId w:val="3"/>
-        </w:numPr>
-      </w:pPr>
-      <w:r>
         <w:t>Musik</w:t>
       </w:r>
     </w:p>
@@ -1294,8 +1217,170 @@
         </w:numPr>
       </w:pPr>
       <w:r>
+        <w:t xml:space="preserve">Klassischer </w:t>
+      </w:r>
+      <w:r>
         <w:t>Werbung</w:t>
       </w:r>
+    </w:p>
+    <w:p>
+      <w:pPr>
+        <w:pStyle w:val="Listenabsatz"/>
+        <w:numPr>
+          <w:ilvl w:val="1"/>
+          <w:numId w:val="3"/>
+        </w:numPr>
+      </w:pPr>
+      <w:r>
+        <w:t>Social Media Werbung</w:t>
+      </w:r>
+    </w:p>
+    <w:p>
+      <w:pPr>
+        <w:pStyle w:val="Listenabsatz"/>
+        <w:numPr>
+          <w:ilvl w:val="0"/>
+          <w:numId w:val="3"/>
+        </w:numPr>
+      </w:pPr>
+      <w:r>
+        <w:t>Woher beziehst du Informationen über Locations?</w:t>
+      </w:r>
+    </w:p>
+    <w:p>
+      <w:pPr>
+        <w:pStyle w:val="Listenabsatz"/>
+        <w:numPr>
+          <w:ilvl w:val="1"/>
+          <w:numId w:val="3"/>
+        </w:numPr>
+      </w:pPr>
+      <w:r>
+        <w:t>Website</w:t>
+      </w:r>
+    </w:p>
+    <w:p>
+      <w:pPr>
+        <w:pStyle w:val="Listenabsatz"/>
+        <w:numPr>
+          <w:ilvl w:val="1"/>
+          <w:numId w:val="3"/>
+        </w:numPr>
+      </w:pPr>
+      <w:r>
+        <w:t>Social Media</w:t>
+      </w:r>
+    </w:p>
+    <w:p>
+      <w:pPr>
+        <w:pStyle w:val="Listenabsatz"/>
+        <w:numPr>
+          <w:ilvl w:val="1"/>
+          <w:numId w:val="3"/>
+        </w:numPr>
+      </w:pPr>
+      <w:r>
+        <w:t>Flyer</w:t>
+      </w:r>
+    </w:p>
+    <w:p>
+      <w:pPr>
+        <w:pStyle w:val="Listenabsatz"/>
+        <w:numPr>
+          <w:ilvl w:val="1"/>
+          <w:numId w:val="3"/>
+        </w:numPr>
+      </w:pPr>
+      <w:r>
+        <w:t>Sonstiges</w:t>
+      </w:r>
+    </w:p>
+    <w:p>
+      <w:pPr>
+        <w:ind w:left="1080"/>
+      </w:pPr>
+    </w:p>
+    <w:p>
+      <w:pPr>
+        <w:pStyle w:val="Listenabsatz"/>
+        <w:numPr>
+          <w:ilvl w:val="0"/>
+          <w:numId w:val="1"/>
+        </w:numPr>
+        <w:rPr>
+          <w:b/>
+        </w:rPr>
+      </w:pPr>
+      <w:r>
+        <w:rPr>
+          <w:b/>
+        </w:rPr>
+        <w:t>Statistikangaben</w:t>
+      </w:r>
+    </w:p>
+    <w:p>
+      <w:pPr>
+        <w:pStyle w:val="Listenabsatz"/>
+        <w:numPr>
+          <w:ilvl w:val="0"/>
+          <w:numId w:val="2"/>
+        </w:numPr>
+      </w:pPr>
+      <w:r>
+        <w:t>Geschlecht (männlich/weiblich)</w:t>
+      </w:r>
+    </w:p>
+    <w:p>
+      <w:pPr>
+        <w:pStyle w:val="Listenabsatz"/>
+        <w:numPr>
+          <w:ilvl w:val="0"/>
+          <w:numId w:val="2"/>
+        </w:numPr>
+      </w:pPr>
+      <w:r>
+        <w:t>Altersgruppe (&lt;18, 18-25, 25-30, &gt;30)</w:t>
+      </w:r>
+    </w:p>
+    <w:p>
+      <w:pPr>
+        <w:pStyle w:val="Listenabsatz"/>
+        <w:numPr>
+          <w:ilvl w:val="0"/>
+          <w:numId w:val="2"/>
+        </w:numPr>
+      </w:pPr>
+      <w:r>
+        <w:t>Tätigkeit (Schüler/Student/Berufstätig)</w:t>
+      </w:r>
+    </w:p>
+    <w:p>
+      <w:pPr>
+        <w:pStyle w:val="Listenabsatz"/>
+        <w:numPr>
+          <w:ilvl w:val="0"/>
+          <w:numId w:val="2"/>
+        </w:numPr>
+      </w:pPr>
+      <w:r>
+        <w:t>Wohnort (Stuttgart – Stadtteile - / Sonstige)</w:t>
+      </w:r>
+    </w:p>
+    <w:p>
+      <w:pPr>
+        <w:pStyle w:val="Listenabsatz"/>
+        <w:numPr>
+          <w:ilvl w:val="0"/>
+          <w:numId w:val="2"/>
+        </w:numPr>
+      </w:pPr>
+      <w:r>
+        <w:t>Mobilität (Fuß/Auto/Öffentliche)</w:t>
+      </w:r>
+    </w:p>
+    <w:p>
+      <w:bookmarkStart w:id="0" w:name="_GoBack"/>
+      <w:bookmarkEnd w:id="0"/>
     </w:p>
     <w:sectPr>
       <w:pgSz w:w="11906" w:h="16838"/>

</xml_diff>